<commit_message>
Add xml:space="preserve" also for loop tags
</commit_message>
<xml_diff>
--- a/examples/expected-paragraph-loop.docx
+++ b/examples/expected-paragraph-loop.docx
@@ -42,17 +42,17 @@
       </w:pPr>
       <w:r>
         <w:rPr/>
-        <w:t>My paragraph loop</w:t>
-      </w:r>
-    </w:p>
-    <w:p>
-      <w:pPr>
-        <w:pStyle w:val="Normal"/>
-        <w:rPr/>
-      </w:pPr>
-      <w:r>
-        <w:rPr/>
-        <w:t>My paragraph loop</w:t>
+        <w:t xml:space="preserve">My paragraph loop</w:t>
+      </w:r>
+    </w:p>
+    <w:p>
+      <w:pPr>
+        <w:pStyle w:val="Normal"/>
+        <w:rPr/>
+      </w:pPr>
+      <w:r>
+        <w:rPr/>
+        <w:t xml:space="preserve">My paragraph loop</w:t>
       </w:r>
     </w:p>
     <w:p>
@@ -97,66 +97,66 @@
       </w:pPr>
       <w:r>
         <w:rPr/>
-        <w:t>Types of loops </w:t>
-      </w:r>
-    </w:p>
-    <w:p>
-      <w:pPr>
-        <w:pStyle w:val="Normal"/>
-        <w:rPr/>
-      </w:pPr>
-      <w:r>
-        <w:rPr/>
-        <w:t>Cond</w:t>
-      </w:r>
-    </w:p>
-    <w:p>
-      <w:pPr>
-        <w:pStyle w:val="Normal"/>
-        <w:rPr/>
-      </w:pPr>
-      <w:r>
-        <w:rPr/>
-        <w:t/>
-      </w:r>
-    </w:p>
-    <w:p>
-      <w:pPr>
-        <w:pStyle w:val="Normal"/>
-        <w:rPr/>
-      </w:pPr>
-      <w:r>
-        <w:rPr/>
-        <w:t>Cond</w:t>
-      </w:r>
-    </w:p>
-    <w:p>
-      <w:pPr>
-        <w:pStyle w:val="Normal"/>
-        <w:rPr/>
-      </w:pPr>
-      <w:r>
-        <w:rPr/>
-        <w:t/>
-      </w:r>
-    </w:p>
-    <w:p>
-      <w:pPr>
-        <w:pStyle w:val="Normal"/>
-        <w:rPr/>
-      </w:pPr>
-      <w:r>
-        <w:rPr/>
-      </w:r>
-    </w:p>
-    <w:p>
-      <w:pPr>
-        <w:pStyle w:val="Normal"/>
-        <w:rPr/>
-      </w:pPr>
-      <w:r>
-        <w:rPr/>
-        <w:t>fweffwef</w:t>
+        <w:t xml:space="preserve">Types of loops </w:t>
+      </w:r>
+    </w:p>
+    <w:p>
+      <w:pPr>
+        <w:pStyle w:val="Normal"/>
+        <w:rPr/>
+      </w:pPr>
+      <w:r>
+        <w:rPr/>
+        <w:t xml:space="preserve">Cond</w:t>
+      </w:r>
+    </w:p>
+    <w:p>
+      <w:pPr>
+        <w:pStyle w:val="Normal"/>
+        <w:rPr/>
+      </w:pPr>
+      <w:r>
+        <w:rPr/>
+        <w:t/>
+      </w:r>
+    </w:p>
+    <w:p>
+      <w:pPr>
+        <w:pStyle w:val="Normal"/>
+        <w:rPr/>
+      </w:pPr>
+      <w:r>
+        <w:rPr/>
+        <w:t xml:space="preserve">Cond</w:t>
+      </w:r>
+    </w:p>
+    <w:p>
+      <w:pPr>
+        <w:pStyle w:val="Normal"/>
+        <w:rPr/>
+      </w:pPr>
+      <w:r>
+        <w:rPr/>
+        <w:t/>
+      </w:r>
+    </w:p>
+    <w:p>
+      <w:pPr>
+        <w:pStyle w:val="Normal"/>
+        <w:rPr/>
+      </w:pPr>
+      <w:r>
+        <w:rPr/>
+      </w:r>
+    </w:p>
+    <w:p>
+      <w:pPr>
+        <w:pStyle w:val="Normal"/>
+        <w:rPr/>
+      </w:pPr>
+      <w:r>
+        <w:rPr/>
+        <w:t xml:space="preserve">fweffwef</w:t>
       </w:r>
     </w:p>
     <w:p>
@@ -185,86 +185,7 @@
       </w:pPr>
       <w:r>
         <w:rPr/>
-        <w:t>Cond</w:t>
-      </w:r>
-    </w:p>
-    <w:p>
-      <w:pPr>
-        <w:pStyle w:val="Normal"/>
-        <w:rPr/>
-      </w:pPr>
-      <w:r>
-        <w:rPr/>
-        <w:t>placeholder-value</w:t>
-      </w:r>
-    </w:p>
-    <w:p>
-      <w:pPr>
-        <w:pStyle w:val="Normal"/>
-        <w:rPr/>
-      </w:pPr>
-      <w:r>
-        <w:rPr/>
-        <w:t>Cond</w:t>
-      </w:r>
-    </w:p>
-    <w:p>
-      <w:pPr>
-        <w:pStyle w:val="Normal"/>
-        <w:rPr/>
-      </w:pPr>
-      <w:r>
-        <w:rPr/>
-        <w:t/>
-      </w:r>
-    </w:p>
-    <w:p>
-      <w:pPr>
-        <w:pStyle w:val="Normal"/>
-        <w:rPr/>
-      </w:pPr>
-      <w:r>
-        <w:rPr/>
-      </w:r>
-    </w:p>
-    <w:p>
-      <w:pPr>
-        <w:pStyle w:val="Normal"/>
-        <w:rPr/>
-      </w:pPr>
-      <w:r>
-        <w:rPr/>
-        <w:t/>
-      </w:r>
-    </w:p>
-    <w:p>
-      <w:pPr>
-        <w:pStyle w:val="Normal"/>
-        <w:rPr/>
-      </w:pPr>
-      <w:r>
-        <w:rPr/>
-        <w:t>Cond</w:t>
-      </w:r>
-    </w:p>
-    <w:p>
-      <w:pPr>
-        <w:pStyle w:val="Normal"/>
-        <w:rPr/>
-      </w:pPr>
-      <w:r>
-        <w:rPr/>
-        <w:t xml:space="preserve"/>
-      </w:r>
-    </w:p>
-    <w:p>
-      <w:pPr>
-        <w:pStyle w:val="Normal"/>
-        <w:rPr/>
-      </w:pPr>
-      <w:r>
-        <w:rPr/>
-        <w:t>Cond</w:t>
+        <w:t xml:space="preserve">Cond</w:t>
       </w:r>
     </w:p>
     <w:p>
@@ -284,6 +205,85 @@
       </w:pPr>
       <w:r>
         <w:rPr/>
+        <w:t xml:space="preserve">Cond</w:t>
+      </w:r>
+    </w:p>
+    <w:p>
+      <w:pPr>
+        <w:pStyle w:val="Normal"/>
+        <w:rPr/>
+      </w:pPr>
+      <w:r>
+        <w:rPr/>
+        <w:t/>
+      </w:r>
+    </w:p>
+    <w:p>
+      <w:pPr>
+        <w:pStyle w:val="Normal"/>
+        <w:rPr/>
+      </w:pPr>
+      <w:r>
+        <w:rPr/>
+      </w:r>
+    </w:p>
+    <w:p>
+      <w:pPr>
+        <w:pStyle w:val="Normal"/>
+        <w:rPr/>
+      </w:pPr>
+      <w:r>
+        <w:rPr/>
+        <w:t/>
+      </w:r>
+    </w:p>
+    <w:p>
+      <w:pPr>
+        <w:pStyle w:val="Normal"/>
+        <w:rPr/>
+      </w:pPr>
+      <w:r>
+        <w:rPr/>
+        <w:t xml:space="preserve">Cond</w:t>
+      </w:r>
+    </w:p>
+    <w:p>
+      <w:pPr>
+        <w:pStyle w:val="Normal"/>
+        <w:rPr/>
+      </w:pPr>
+      <w:r>
+        <w:rPr/>
+        <w:t/>
+      </w:r>
+    </w:p>
+    <w:p>
+      <w:pPr>
+        <w:pStyle w:val="Normal"/>
+        <w:rPr/>
+      </w:pPr>
+      <w:r>
+        <w:rPr/>
+        <w:t xml:space="preserve">Cond</w:t>
+      </w:r>
+    </w:p>
+    <w:p>
+      <w:pPr>
+        <w:pStyle w:val="Normal"/>
+        <w:rPr/>
+      </w:pPr>
+      <w:r>
+        <w:rPr/>
+        <w:t xml:space="preserve">placeholder-value</w:t>
+      </w:r>
+    </w:p>
+    <w:p>
+      <w:pPr>
+        <w:pStyle w:val="Normal"/>
+        <w:rPr/>
+      </w:pPr>
+      <w:r>
+        <w:rPr/>
       </w:r>
     </w:p>
     <w:p>
@@ -294,17 +294,17 @@
       <w:bookmarkStart w:id="0" w:name="__DdeLink__4_4196971112"/>
       <w:r>
         <w:rPr/>
-        <w:t>test</w:t>
-      </w:r>
-    </w:p>
-    <w:p>
-      <w:pPr>
-        <w:pStyle w:val="Normal"/>
-        <w:rPr/>
-      </w:pPr>
-      <w:r>
-        <w:rPr/>
-        <w:t>Cond</w:t>
+        <w:t xml:space="preserve">test</w:t>
+      </w:r>
+    </w:p>
+    <w:p>
+      <w:pPr>
+        <w:pStyle w:val="Normal"/>
+        <w:rPr/>
+      </w:pPr>
+      <w:r>
+        <w:rPr/>
+        <w:t xml:space="preserve">Cond</w:t>
       </w:r>
     </w:p>
     <w:p>
@@ -326,7 +326,7 @@
       </w:pPr>
       <w:r>
         <w:rPr/>
-        <w:t>Cond</w:t>
+        <w:t xml:space="preserve">Cond</w:t>
       </w:r>
     </w:p>
     <w:p>
@@ -357,37 +357,37 @@
       </w:pPr>
       <w:r>
         <w:rPr/>
-        <w:t>testtest</w:t>
-      </w:r>
-    </w:p>
-    <w:p>
-      <w:pPr>
-        <w:pStyle w:val="Normal"/>
-        <w:rPr/>
-      </w:pPr>
-      <w:r>
-        <w:rPr/>
-        <w:t>Cond</w:t>
-      </w:r>
-    </w:p>
-    <w:p>
-      <w:pPr>
-        <w:pStyle w:val="Normal"/>
-        <w:rPr/>
-      </w:pPr>
-      <w:r>
-        <w:rPr/>
-        <w:t>test</w:t>
-      </w:r>
-    </w:p>
-    <w:p>
-      <w:pPr>
-        <w:pStyle w:val="Normal"/>
-        <w:rPr/>
-      </w:pPr>
-      <w:r>
-        <w:rPr/>
-        <w:t>Cond</w:t>
+        <w:t xml:space="preserve">testtest</w:t>
+      </w:r>
+    </w:p>
+    <w:p>
+      <w:pPr>
+        <w:pStyle w:val="Normal"/>
+        <w:rPr/>
+      </w:pPr>
+      <w:r>
+        <w:rPr/>
+        <w:t xml:space="preserve">Cond</w:t>
+      </w:r>
+    </w:p>
+    <w:p>
+      <w:pPr>
+        <w:pStyle w:val="Normal"/>
+        <w:rPr/>
+      </w:pPr>
+      <w:r>
+        <w:rPr/>
+        <w:t xml:space="preserve">test</w:t>
+      </w:r>
+    </w:p>
+    <w:p>
+      <w:pPr>
+        <w:pStyle w:val="Normal"/>
+        <w:rPr/>
+      </w:pPr>
+      <w:r>
+        <w:rPr/>
+        <w:t xml:space="preserve">Cond</w:t>
       </w:r>
     </w:p>
     <w:p>

</xml_diff>

<commit_message>
Fix 'No tag "w:p" was found at the left' for nested loops
</commit_message>
<xml_diff>
--- a/examples/expected-paragraph-loop.docx
+++ b/examples/expected-paragraph-loop.docx
@@ -67,6 +67,75 @@
     <w:p>
       <w:pPr>
         <w:pStyle w:val="Normal"/>
+        <w:rPr/>
+      </w:pPr>
+      <w:r>
+        <w:rPr/>
+        <w:t xml:space="preserve">My paragraph loop</w:t>
+      </w:r>
+    </w:p>
+    <w:p>
+      <w:pPr>
+        <w:pStyle w:val="Normal"/>
+        <w:rPr/>
+      </w:pPr>
+      <w:r>
+        <w:rPr/>
+        <w:t xml:space="preserve">My paragraph loop</w:t>
+      </w:r>
+    </w:p>
+    <w:p>
+      <w:pPr>
+        <w:pStyle w:val="Normal"/>
+        <w:rPr/>
+      </w:pPr>
+      <w:r>
+        <w:rPr/>
+        <w:t xml:space="preserve">My paragraph loop</w:t>
+      </w:r>
+    </w:p>
+    <w:p>
+      <w:pPr>
+        <w:pStyle w:val="Normal"/>
+        <w:rPr/>
+      </w:pPr>
+      <w:r>
+        <w:rPr/>
+        <w:t xml:space="preserve">My paragraph loop</w:t>
+      </w:r>
+    </w:p>
+    <w:p>
+      <w:pPr>
+        <w:pStyle w:val="Normal"/>
+        <w:rPr/>
+      </w:pPr>
+      <w:r>
+        <w:rPr/>
+        <w:t xml:space="preserve">My paragraph loop</w:t>
+      </w:r>
+    </w:p>
+    <w:p>
+      <w:pPr>
+        <w:pStyle w:val="Normal"/>
+        <w:rPr/>
+      </w:pPr>
+      <w:r>
+        <w:rPr/>
+        <w:t xml:space="preserve">My paragraph loop</w:t>
+      </w:r>
+    </w:p>
+    <w:p>
+      <w:pPr>
+        <w:pStyle w:val="Normal"/>
+        <w:rPr/>
+      </w:pPr>
+      <w:r>
+        <w:rPr/>
+      </w:r>
+    </w:p>
+    <w:p>
+      <w:pPr>
+        <w:pStyle w:val="Normal"/>
         <w:rPr>
           <w:b/>
           <w:b/>
@@ -291,51 +360,50 @@
         <w:pStyle w:val="Normal"/>
         <w:rPr/>
       </w:pPr>
+      <w:r>
+        <w:rPr/>
+        <w:t xml:space="preserve">test</w:t>
+      </w:r>
+    </w:p>
+    <w:p>
+      <w:pPr>
+        <w:pStyle w:val="Normal"/>
+        <w:rPr/>
+      </w:pPr>
+      <w:r>
+        <w:rPr/>
+        <w:t xml:space="preserve">Cond</w:t>
+      </w:r>
+    </w:p>
+    <w:p>
+      <w:pPr>
+        <w:pStyle w:val="Normal"/>
+        <w:rPr/>
+      </w:pPr>
       <w:bookmarkStart w:id="0" w:name="__DdeLink__4_4196971112"/>
-      <w:r>
-        <w:rPr/>
-        <w:t xml:space="preserve">test</w:t>
-      </w:r>
-    </w:p>
-    <w:p>
-      <w:pPr>
-        <w:pStyle w:val="Normal"/>
-        <w:rPr/>
-      </w:pPr>
-      <w:r>
-        <w:rPr/>
-        <w:t xml:space="preserve">Cond</w:t>
-      </w:r>
-    </w:p>
-    <w:p>
-      <w:pPr>
-        <w:pStyle w:val="Normal"/>
-        <w:rPr/>
-      </w:pPr>
-      <w:bookmarkStart w:id="1" w:name="__DdeLink__4_4196971112"/>
-      <w:bookmarkEnd w:id="1"/>
-      <w:r>
-        <w:rPr/>
-        <w:t/>
-      </w:r>
-    </w:p>
-    <w:p>
-      <w:pPr>
-        <w:pStyle w:val="Normal"/>
-        <w:rPr/>
-      </w:pPr>
-      <w:r>
-        <w:rPr/>
-        <w:t xml:space="preserve">Cond</w:t>
-      </w:r>
-    </w:p>
-    <w:p>
-      <w:pPr>
-        <w:pStyle w:val="Normal"/>
-        <w:rPr/>
-      </w:pPr>
-      <w:bookmarkStart w:id="1" w:name="__DdeLink__4_4196971112"/>
-      <w:bookmarkEnd w:id="1"/>
+      <w:bookmarkEnd w:id="0"/>
+      <w:r>
+        <w:rPr/>
+        <w:t/>
+      </w:r>
+    </w:p>
+    <w:p>
+      <w:pPr>
+        <w:pStyle w:val="Normal"/>
+        <w:rPr/>
+      </w:pPr>
+      <w:r>
+        <w:rPr/>
+        <w:t xml:space="preserve">Cond</w:t>
+      </w:r>
+    </w:p>
+    <w:p>
+      <w:pPr>
+        <w:pStyle w:val="Normal"/>
+        <w:rPr/>
+      </w:pPr>
+      <w:bookmarkStart w:id="0" w:name="__DdeLink__4_4196971112"/>
+      <w:bookmarkEnd w:id="0"/>
       <w:r>
         <w:rPr/>
         <w:t/>
@@ -407,6 +475,7 @@
       <w:pgNumType w:fmt="decimal"/>
       <w:formProt w:val="false"/>
       <w:textDirection w:val="lrTb"/>
+      <w:docGrid w:type="default" w:linePitch="100" w:charSpace="0"/>
     </w:sectPr>
   </w:body>
 </w:document>
@@ -419,15 +488,12 @@
       <w:rPr>
         <w:rFonts w:ascii="Liberation Serif" w:hAnsi="Liberation Serif" w:eastAsia="Source Han Sans CN Regular" w:cs="Lohit Devanagari"/>
         <w:kern w:val="2"/>
-        <w:sz w:val="24"/>
         <w:szCs w:val="24"/>
         <w:lang w:val="en-US" w:eastAsia="zh-CN" w:bidi="hi-IN"/>
       </w:rPr>
     </w:rPrDefault>
     <w:pPrDefault>
-      <w:pPr>
-        <w:widowControl/>
-      </w:pPr>
+      <w:pPr/>
     </w:pPrDefault>
   </w:docDefaults>
   <w:style w:type="paragraph" w:styleId="Normal">
@@ -435,6 +501,8 @@
     <w:qFormat/>
     <w:pPr>
       <w:widowControl/>
+      <w:bidi w:val="0"/>
+      <w:jc w:val="left"/>
     </w:pPr>
     <w:rPr>
       <w:rFonts w:ascii="Liberation Serif" w:hAnsi="Liberation Serif" w:eastAsia="Source Han Sans CN Regular" w:cs="Lohit Devanagari"/>

</xml_diff>